<commit_message>
Added string data and also updated the Readme.
</commit_message>
<xml_diff>
--- a/LinkedListTester/Documentation/Readme.docx
+++ b/LinkedListTester/Documentation/Readme.docx
@@ -392,6 +392,62 @@
       <w:pPr>
         <w:pStyle w:val="ListParagraph"/>
         <w:numPr>
+          <w:ilvl w:val="2"/>
+          <w:numId w:val="1"/>
+        </w:numPr>
+        <w:rPr>
+          <w:noProof/>
+        </w:rPr>
+      </w:pPr>
+      <w:r>
+        <w:rPr>
+          <w:noProof/>
+        </w:rPr>
+        <w:t>The key to searching the link list in descending order is to setup an array of reference pointers to linked list objects.  The size of the array is the number of entries equal to the value the user for the item location from the back of the list.  The code will iterate through the entire list (since we do not know how many entries are in the list) and at each iteration a reference to the link list item will be stored in a corresponding location in the array.  If the current position in the link list exceed the size of the array then we start assigning back at the beginning of the array (a circular array).</w:t>
+      </w:r>
+    </w:p>
+    <w:p>
+      <w:pPr>
+        <w:pStyle w:val="ListParagraph"/>
+        <w:numPr>
+          <w:ilvl w:val="2"/>
+          <w:numId w:val="1"/>
+        </w:numPr>
+        <w:rPr>
+          <w:noProof/>
+        </w:rPr>
+      </w:pPr>
+      <w:r>
+        <w:rPr>
+          <w:noProof/>
+        </w:rPr>
+        <w:t>Once we iterate through the entire link list, we simply take the count of items obtained during the iteration, and do a modulo operation on the count versus the item number.  This operation should provide the index location in the array of the desired item from the link list.</w:t>
+      </w:r>
+    </w:p>
+    <w:p>
+      <w:pPr>
+        <w:pStyle w:val="ListParagraph"/>
+        <w:numPr>
+          <w:ilvl w:val="2"/>
+          <w:numId w:val="1"/>
+        </w:numPr>
+        <w:rPr>
+          <w:noProof/>
+        </w:rPr>
+      </w:pPr>
+      <w:r>
+        <w:rPr>
+          <w:noProof/>
+        </w:rPr>
+        <w:t>Care was taken to consider edge cases such as empty link list or specifiying a zero location.</w:t>
+      </w:r>
+      <w:bookmarkStart w:id="0" w:name="_GoBack"/>
+      <w:bookmarkEnd w:id="0"/>
+    </w:p>
+    <w:p>
+      <w:pPr>
+        <w:pStyle w:val="ListParagraph"/>
+        <w:numPr>
           <w:ilvl w:val="1"/>
           <w:numId w:val="1"/>
         </w:numPr>
@@ -451,7 +507,6 @@
         <w:rPr>
           <w:noProof/>
         </w:rPr>
-        <w:lastRenderedPageBreak/>
         <w:drawing>
           <wp:inline distT="0" distB="0" distL="0" distR="0" wp14:anchorId="791D2E0C" wp14:editId="1DC6461F">
             <wp:extent cx="5943600" cy="3545205"/>
@@ -488,8 +543,6 @@
           </wp:inline>
         </w:drawing>
       </w:r>
-      <w:bookmarkStart w:id="0" w:name="_GoBack"/>
-      <w:bookmarkEnd w:id="0"/>
     </w:p>
     <w:p/>
     <w:sectPr>

</xml_diff>